<commit_message>
added backend for the new frontend changes in apiCalls
</commit_message>
<xml_diff>
--- a/legal-tech-team/src/Assets/tempNew.docx
+++ b/legal-tech-team/src/Assets/tempNew.docx
@@ -48,7 +48,7 @@
           <w:rFonts w:ascii="Times New Roman" w:eastAsia="Times New Roman" w:hAnsi="Times New Roman" w:cs="Times New Roman"/>
           <w:lang w:bidi="en-US"/>
         </w:rPr>
-        <w:t>OB</w:t>
+        <w:t>ate</w:t>
       </w:r>
       <w:r>
         <w:rPr>
@@ -84,21 +84,7 @@
         <w:rPr>
           <w:rFonts w:ascii="Times New Roman" w:eastAsia="Times New Roman" w:hAnsi="Times New Roman" w:cs="Times New Roman"/>
         </w:rPr>
-        <w:t xml:space="preserve">         </w:t>
-      </w:r>
-      <w:proofErr w:type="gramStart"/>
-      <w:r>
-        <w:rPr>
-          <w:rFonts w:ascii="Times New Roman" w:eastAsia="Times New Roman" w:hAnsi="Times New Roman" w:cs="Times New Roman"/>
-        </w:rPr>
-        <w:t xml:space="preserve">   {</w:t>
-      </w:r>
-      <w:proofErr w:type="gramEnd"/>
-      <w:r>
-        <w:rPr>
-          <w:rFonts w:ascii="Times New Roman" w:eastAsia="Times New Roman" w:hAnsi="Times New Roman" w:cs="Times New Roman"/>
-        </w:rPr>
-        <w:t>{date}}</w:t>
+        <w:t xml:space="preserve">            {{date}}</w:t>
       </w:r>
     </w:p>
     <w:p>
@@ -109,21 +95,12 @@
           <w:lang w:val="fr-FR"/>
         </w:rPr>
       </w:pPr>
-      <w:proofErr w:type="gramStart"/>
       <w:r>
         <w:rPr>
           <w:rFonts w:ascii="Times New Roman" w:eastAsia="Times New Roman" w:hAnsi="Times New Roman" w:cs="Times New Roman"/>
           <w:lang w:val="fr-FR"/>
         </w:rPr>
-        <w:t>Expert:</w:t>
-      </w:r>
-      <w:proofErr w:type="gramEnd"/>
-      <w:r>
-        <w:rPr>
-          <w:rFonts w:ascii="Times New Roman" w:eastAsia="Times New Roman" w:hAnsi="Times New Roman" w:cs="Times New Roman"/>
-          <w:lang w:val="fr-FR"/>
-        </w:rPr>
-        <w:t xml:space="preserve"> </w:t>
+        <w:t xml:space="preserve">Expert: </w:t>
       </w:r>
       <w:r>
         <w:rPr>
@@ -505,6 +482,31 @@
         <w:rPr>
           <w:rFonts w:ascii="Times New Roman" w:eastAsia="Times New Roman" w:hAnsi="Times New Roman" w:cs="Times New Roman"/>
           <w:b/>
+        </w:rPr>
+      </w:pPr>
+    </w:p>
+    <w:p>
+      <w:pPr>
+        <w:spacing w:after="0" w:line="240" w:lineRule="auto"/>
+        <w:rPr>
+          <w:rFonts w:ascii="Times New Roman" w:eastAsia="Times New Roman" w:hAnsi="Times New Roman" w:cs="Times New Roman"/>
+          <w:bCs/>
+        </w:rPr>
+      </w:pPr>
+      <w:r>
+        <w:rPr>
+          <w:rFonts w:ascii="Times New Roman" w:eastAsia="Times New Roman" w:hAnsi="Times New Roman" w:cs="Times New Roman"/>
+          <w:bCs/>
+        </w:rPr>
+        <w:t>Date of Birth: {{dob}}</w:t>
+      </w:r>
+    </w:p>
+    <w:p>
+      <w:pPr>
+        <w:spacing w:after="0" w:line="240" w:lineRule="auto"/>
+        <w:rPr>
+          <w:rFonts w:ascii="Times New Roman" w:eastAsia="Times New Roman" w:hAnsi="Times New Roman" w:cs="Times New Roman"/>
+          <w:bCs/>
         </w:rPr>
       </w:pPr>
     </w:p>
@@ -636,7 +638,18 @@
         <w:pStyle w:val="NormalWeb"/>
       </w:pPr>
       <w:r>
-        <w:t>{{background}}</w:t>
+        <w:t>{{</w:t>
+      </w:r>
+      <w:proofErr w:type="spellStart"/>
+      <w:r>
+        <w:t>familyDynamics.</w:t>
+      </w:r>
+      <w:r>
+        <w:t>background</w:t>
+      </w:r>
+      <w:proofErr w:type="spellEnd"/>
+      <w:r>
+        <w:t>}}</w:t>
       </w:r>
     </w:p>
     <w:p>
@@ -648,6 +661,9 @@
       <w:pPr>
         <w:pStyle w:val="Heading2"/>
       </w:pPr>
+      <w:r>
+        <w:t xml:space="preserve">2. </w:t>
+      </w:r>
       <w:r>
         <w:t>Family Dynamics</w:t>
       </w:r>
@@ -670,7 +686,10 @@
       </w:r>
       <w:proofErr w:type="spellStart"/>
       <w:r>
-        <w:t>familyDynamics.Parent</w:t>
+        <w:t>familyDynamics.</w:t>
+      </w:r>
+      <w:r>
+        <w:t>Mother</w:t>
       </w:r>
       <w:proofErr w:type="spellEnd"/>
       <w:r>
@@ -679,8 +698,71 @@
     </w:p>
     <w:p>
       <w:pPr>
+        <w:pStyle w:val="NormalWeb"/>
+      </w:pPr>
+    </w:p>
+    <w:p>
+      <w:pPr>
+        <w:pStyle w:val="NormalWeb"/>
+      </w:pPr>
+      <w:r>
+        <w:br/>
+        <w:t>{{</w:t>
+      </w:r>
+      <w:proofErr w:type="spellStart"/>
+      <w:r>
+        <w:t>familyDynamics.</w:t>
+      </w:r>
+      <w:r>
+        <w:t>Father</w:t>
+      </w:r>
+      <w:proofErr w:type="spellEnd"/>
+      <w:r>
+        <w:t>}}</w:t>
+      </w:r>
+    </w:p>
+    <w:p>
+      <w:pPr>
         <w:pStyle w:val="Heading3"/>
       </w:pPr>
+      <w:proofErr w:type="spellStart"/>
+      <w:r>
+        <w:t>CareTaker</w:t>
+      </w:r>
+      <w:proofErr w:type="spellEnd"/>
+      <w:r>
+        <w:t xml:space="preserve"> Information</w:t>
+      </w:r>
+    </w:p>
+    <w:p>
+      <w:pPr>
+        <w:pStyle w:val="NormalWeb"/>
+      </w:pPr>
+      <w:r>
+        <w:br/>
+        <w:t>{{</w:t>
+      </w:r>
+      <w:proofErr w:type="spellStart"/>
+      <w:r>
+        <w:t>familyDynamics.</w:t>
+      </w:r>
+      <w:r>
+        <w:t>Caretaker</w:t>
+      </w:r>
+      <w:proofErr w:type="spellEnd"/>
+      <w:r>
+        <w:t>}}</w:t>
+      </w:r>
+    </w:p>
+    <w:p>
+      <w:pPr>
+        <w:pStyle w:val="NormalWeb"/>
+      </w:pPr>
+    </w:p>
+    <w:p>
+      <w:pPr>
+        <w:pStyle w:val="Heading3"/>
+      </w:pPr>
       <w:r>
         <w:t>Siblings and Family Life</w:t>
       </w:r>
@@ -706,15 +788,29 @@
         <w:pStyle w:val="Heading2"/>
       </w:pPr>
       <w:r>
+        <w:t xml:space="preserve">3. </w:t>
+      </w:r>
+      <w:r>
         <w:t>Community</w:t>
       </w:r>
+      <w:r>
+        <w:t xml:space="preserve">, </w:t>
+      </w:r>
+      <w:proofErr w:type="spellStart"/>
+      <w:r>
+        <w:t>Syndemics</w:t>
+      </w:r>
+      <w:proofErr w:type="spellEnd"/>
+      <w:r>
+        <w:t xml:space="preserve"> And Schooling</w:t>
+      </w:r>
     </w:p>
     <w:p>
       <w:pPr>
         <w:pStyle w:val="Heading3"/>
       </w:pPr>
       <w:r>
-        <w:t>Living Conditions</w:t>
+        <w:t>Community</w:t>
       </w:r>
     </w:p>
     <w:p>
@@ -733,7 +829,6 @@
         <w:t>{{</w:t>
       </w:r>
       <w:proofErr w:type="spellStart"/>
-      <w:proofErr w:type="gramStart"/>
       <w:r>
         <w:t>community.</w:t>
       </w:r>
@@ -744,7 +839,6 @@
         <w:t>nfo</w:t>
       </w:r>
       <w:proofErr w:type="spellEnd"/>
-      <w:proofErr w:type="gramEnd"/>
       <w:r>
         <w:t>}}</w:t>
       </w:r>
@@ -765,12 +859,10 @@
         <w:t>{{</w:t>
       </w:r>
       <w:proofErr w:type="spellStart"/>
-      <w:proofErr w:type="gramStart"/>
       <w:r>
         <w:t>community.selectedDisadvantages</w:t>
       </w:r>
       <w:proofErr w:type="spellEnd"/>
-      <w:proofErr w:type="gramEnd"/>
       <w:r>
         <w:t>}}</w:t>
       </w:r>
@@ -784,6 +876,7 @@
         <w:rPr>
           <w:lang w:bidi="en-US"/>
         </w:rPr>
+        <w:lastRenderedPageBreak/>
         <w:t>Syndemics</w:t>
       </w:r>
       <w:proofErr w:type="spellEnd"/>
@@ -797,7 +890,6 @@
         <w:t>{{</w:t>
       </w:r>
       <w:proofErr w:type="spellStart"/>
-      <w:proofErr w:type="gramStart"/>
       <w:r>
         <w:rPr>
           <w:lang w:bidi="en-US"/>
@@ -805,20 +897,37 @@
         <w:t>syndemics.negativelyImpactedBy</w:t>
       </w:r>
       <w:proofErr w:type="spellEnd"/>
-      <w:proofErr w:type="gramEnd"/>
       <w:r>
         <w:t>}}</w:t>
       </w:r>
     </w:p>
     <w:p>
       <w:pPr>
+        <w:pStyle w:val="NormalWeb"/>
+      </w:pPr>
+      <w:r>
+        <w:t>{{</w:t>
+      </w:r>
+      <w:proofErr w:type="spellStart"/>
+      <w:r>
+        <w:t>syndemics.otherNotes</w:t>
+      </w:r>
+      <w:proofErr w:type="spellEnd"/>
+      <w:r>
+        <w:t>}}</w:t>
+      </w:r>
+    </w:p>
+    <w:p>
+      <w:pPr>
+        <w:pStyle w:val="NormalWeb"/>
+      </w:pPr>
+    </w:p>
+    <w:p>
+      <w:pPr>
         <w:pStyle w:val="Heading2"/>
       </w:pPr>
       <w:r>
-        <w:rPr>
-          <w:lang w:bidi="en-US"/>
-        </w:rPr>
-        <w:t>CAGE-AID</w:t>
+        <w:t>Schooling</w:t>
       </w:r>
     </w:p>
     <w:p>
@@ -826,27 +935,7 @@
         <w:pStyle w:val="NormalWeb"/>
       </w:pPr>
       <w:r>
-        <w:t>{{</w:t>
-      </w:r>
-      <w:proofErr w:type="spellStart"/>
-      <w:r>
-        <w:rPr>
-          <w:lang w:bidi="en-US"/>
-        </w:rPr>
-        <w:t>cageAID</w:t>
-      </w:r>
-      <w:r>
-        <w:t>.</w:t>
-      </w:r>
-      <w:r>
-        <w:rPr>
-          <w:lang w:bidi="en-US"/>
-        </w:rPr>
-        <w:t>Info</w:t>
-      </w:r>
-      <w:proofErr w:type="spellEnd"/>
-      <w:r>
-        <w:t>}}</w:t>
+        <w:t>{{schooling.info}}</w:t>
       </w:r>
     </w:p>
     <w:p>
@@ -859,8 +948,32 @@
         <w:pStyle w:val="Heading2"/>
       </w:pPr>
       <w:r>
-        <w:lastRenderedPageBreak/>
-        <w:t>Peers and Role Models</w:t>
+        <w:t>4</w:t>
+      </w:r>
+      <w:r>
+        <w:t xml:space="preserve">. </w:t>
+      </w:r>
+      <w:r>
+        <w:t>Residential And School Mobility</w:t>
+      </w:r>
+    </w:p>
+    <w:p>
+      <w:r>
+        <w:t>{{mobility.info}}</w:t>
+      </w:r>
+    </w:p>
+    <w:p>
+      <w:pPr>
+        <w:pStyle w:val="Heading2"/>
+      </w:pPr>
+      <w:r>
+        <w:t>5</w:t>
+      </w:r>
+      <w:r>
+        <w:t xml:space="preserve">. </w:t>
+      </w:r>
+      <w:r>
+        <w:t>Childhood Trauma and Stressful Life Events</w:t>
       </w:r>
     </w:p>
     <w:p>
@@ -868,7 +981,7 @@
         <w:pStyle w:val="Heading3"/>
       </w:pPr>
       <w:r>
-        <w:t>Peer Associations</w:t>
+        <w:t>Abuse and Neglect</w:t>
       </w:r>
     </w:p>
     <w:p>
@@ -880,7 +993,7 @@
           <w:rStyle w:val="Strong"/>
           <w:rFonts w:eastAsiaTheme="majorEastAsia"/>
         </w:rPr>
-        <w:t>Association with Peers:</w:t>
+        <w:t>Emotional Abuse:</w:t>
       </w:r>
       <w:r>
         <w:br/>
@@ -888,7 +1001,7 @@
       </w:r>
       <w:proofErr w:type="spellStart"/>
       <w:r>
-        <w:t>peersAndRoleModels.associationWithPeers</w:t>
+        <w:t>adverseChildhoodExpriences.emotionalAbuse</w:t>
       </w:r>
       <w:proofErr w:type="spellEnd"/>
       <w:r>
@@ -897,35 +1010,26 @@
     </w:p>
     <w:p>
       <w:pPr>
-        <w:pStyle w:val="Heading3"/>
-      </w:pPr>
-      <w:r>
-        <w:t>Neighborhood Statistics</w:t>
-      </w:r>
-    </w:p>
-    <w:p>
-      <w:pPr>
         <w:pStyle w:val="NormalWeb"/>
       </w:pPr>
+      <w:r>
+        <w:rPr>
+          <w:rStyle w:val="Strong"/>
+          <w:rFonts w:eastAsiaTheme="majorEastAsia"/>
+        </w:rPr>
+        <w:t>Physical Abuse:</w:t>
+      </w:r>
       <w:r>
         <w:br/>
         <w:t>{{</w:t>
       </w:r>
       <w:proofErr w:type="spellStart"/>
       <w:r>
-        <w:t>peersAndRoleModels.neighborhood</w:t>
+        <w:t>adverseChildhoodExpriences.physicalAbuse</w:t>
       </w:r>
       <w:proofErr w:type="spellEnd"/>
       <w:r>
         <w:t>}}</w:t>
-      </w:r>
-    </w:p>
-    <w:p>
-      <w:pPr>
-        <w:pStyle w:val="Heading3"/>
-      </w:pPr>
-      <w:r>
-        <w:t>Mental Health Impact</w:t>
       </w:r>
     </w:p>
     <w:p>
@@ -937,7 +1041,7 @@
           <w:rStyle w:val="Strong"/>
           <w:rFonts w:eastAsiaTheme="majorEastAsia"/>
         </w:rPr>
-        <w:t>Mental Health Issues:</w:t>
+        <w:t>Sexual Abuse:</w:t>
       </w:r>
       <w:r>
         <w:br/>
@@ -945,7 +1049,7 @@
       </w:r>
       <w:proofErr w:type="spellStart"/>
       <w:r>
-        <w:t>peersAndRoleModels.mentalHealthIssues</w:t>
+        <w:t>adverseChildhoodExpriences.sexualAbuse</w:t>
       </w:r>
       <w:proofErr w:type="spellEnd"/>
       <w:r>
@@ -961,7 +1065,7 @@
           <w:rStyle w:val="Strong"/>
           <w:rFonts w:eastAsiaTheme="majorEastAsia"/>
         </w:rPr>
-        <w:t>Affected by Mental Health:</w:t>
+        <w:t>Emotional Neglect:</w:t>
       </w:r>
       <w:r>
         <w:br/>
@@ -969,7 +1073,7 @@
       </w:r>
       <w:proofErr w:type="spellStart"/>
       <w:r>
-        <w:t>peersAndRoleModels.affectedByMentalHealth</w:t>
+        <w:t>adverseChildhoodExpriences.emotionalNeglect</w:t>
       </w:r>
       <w:proofErr w:type="spellEnd"/>
       <w:r>
@@ -978,45 +1082,26 @@
     </w:p>
     <w:p>
       <w:pPr>
-        <w:pStyle w:val="Heading2"/>
-      </w:pPr>
-      <w:r>
-        <w:t>Schooling</w:t>
-      </w:r>
-    </w:p>
-    <w:p>
-      <w:pPr>
-        <w:pStyle w:val="Heading3"/>
-      </w:pPr>
-      <w:r>
-        <w:t>Education History</w:t>
-      </w:r>
-    </w:p>
-    <w:p>
-      <w:pPr>
         <w:pStyle w:val="NormalWeb"/>
       </w:pPr>
+      <w:r>
+        <w:rPr>
+          <w:rStyle w:val="Strong"/>
+          <w:rFonts w:eastAsiaTheme="majorEastAsia"/>
+        </w:rPr>
+        <w:t>Physical Neglect:</w:t>
+      </w:r>
       <w:r>
         <w:br/>
         <w:t>{{</w:t>
       </w:r>
       <w:proofErr w:type="spellStart"/>
-      <w:proofErr w:type="gramStart"/>
-      <w:r>
-        <w:t>schooling.educationHistory</w:t>
+      <w:r>
+        <w:t>adverseChildhoodExpriences.physicalNeglect</w:t>
       </w:r>
       <w:proofErr w:type="spellEnd"/>
-      <w:proofErr w:type="gramEnd"/>
       <w:r>
         <w:t>}}</w:t>
-      </w:r>
-    </w:p>
-    <w:p>
-      <w:pPr>
-        <w:pStyle w:val="Heading3"/>
-      </w:pPr>
-      <w:r>
-        <w:t>Behavioral Record</w:t>
       </w:r>
     </w:p>
     <w:p>
@@ -1028,19 +1113,17 @@
           <w:rStyle w:val="Strong"/>
           <w:rFonts w:eastAsiaTheme="majorEastAsia"/>
         </w:rPr>
-        <w:t>No Disciplinary Action:</w:t>
+        <w:t>Family Member Abused or Threatened:</w:t>
       </w:r>
       <w:r>
         <w:br/>
         <w:t>{{</w:t>
       </w:r>
       <w:proofErr w:type="spellStart"/>
-      <w:proofErr w:type="gramStart"/>
-      <w:r>
-        <w:t>schooling.noDisciplinaryAction</w:t>
+      <w:r>
+        <w:t>adverseChildhoodExpriences.familyMemberAbusedOrThreatened</w:t>
       </w:r>
       <w:proofErr w:type="spellEnd"/>
-      <w:proofErr w:type="gramEnd"/>
       <w:r>
         <w:t>}}</w:t>
       </w:r>
@@ -1050,7 +1133,8 @@
         <w:pStyle w:val="Heading3"/>
       </w:pPr>
       <w:r>
-        <w:t>School Abuse Experiences</w:t>
+        <w:lastRenderedPageBreak/>
+        <w:t>Family Disruptions</w:t>
       </w:r>
     </w:p>
     <w:p>
@@ -1062,37 +1146,19 @@
           <w:rStyle w:val="Strong"/>
           <w:rFonts w:eastAsiaTheme="majorEastAsia"/>
         </w:rPr>
-        <w:t>Emotional Abuse:</w:t>
+        <w:t>Parental Separation:</w:t>
       </w:r>
       <w:r>
         <w:br/>
         <w:t>{{</w:t>
       </w:r>
       <w:proofErr w:type="spellStart"/>
-      <w:proofErr w:type="gramStart"/>
-      <w:r>
-        <w:t>schooling.emotionalAbuse</w:t>
+      <w:r>
+        <w:t>adverseChildhoodExpriences.separation</w:t>
       </w:r>
       <w:proofErr w:type="spellEnd"/>
-      <w:proofErr w:type="gramEnd"/>
       <w:r>
         <w:t>}}</w:t>
-      </w:r>
-    </w:p>
-    <w:p>
-      <w:pPr>
-        <w:pStyle w:val="Heading2"/>
-      </w:pPr>
-      <w:r>
-        <w:t>Adverse Childhood Experiences (ACEs)</w:t>
-      </w:r>
-    </w:p>
-    <w:p>
-      <w:pPr>
-        <w:pStyle w:val="Heading3"/>
-      </w:pPr>
-      <w:r>
-        <w:t>Abuse and Neglect</w:t>
       </w:r>
     </w:p>
     <w:p>
@@ -1104,7 +1170,7 @@
           <w:rStyle w:val="Strong"/>
           <w:rFonts w:eastAsiaTheme="majorEastAsia"/>
         </w:rPr>
-        <w:t>Emotional Abuse:</w:t>
+        <w:t>Family Members in Prison:</w:t>
       </w:r>
       <w:r>
         <w:br/>
@@ -1112,7 +1178,13 @@
       </w:r>
       <w:proofErr w:type="spellStart"/>
       <w:r>
-        <w:t>adverseChildhoodExpriences.emotionalAbuse</w:t>
+        <w:t>adverseChildhoodExpriences.familyMembersInPris</w:t>
+      </w:r>
+      <w:r>
+        <w:t>i</w:t>
+      </w:r>
+      <w:r>
+        <w:t>on</w:t>
       </w:r>
       <w:proofErr w:type="spellEnd"/>
       <w:r>
@@ -1128,8 +1200,7 @@
           <w:rStyle w:val="Strong"/>
           <w:rFonts w:eastAsiaTheme="majorEastAsia"/>
         </w:rPr>
-        <w:lastRenderedPageBreak/>
-        <w:t>Physical Abuse:</w:t>
+        <w:t>Losses and Deaths:</w:t>
       </w:r>
       <w:r>
         <w:br/>
@@ -1137,11 +1208,171 @@
       </w:r>
       <w:proofErr w:type="spellStart"/>
       <w:r>
-        <w:t>adverseChildhoodExpriences.physicalAbuse</w:t>
+        <w:t>adverseChildhoodExpriences.lossesAndDeaths</w:t>
       </w:r>
       <w:proofErr w:type="spellEnd"/>
       <w:r>
         <w:t>}}</w:t>
+      </w:r>
+    </w:p>
+    <w:p>
+      <w:pPr>
+        <w:pStyle w:val="Heading2"/>
+      </w:pPr>
+      <w:r>
+        <w:t>6</w:t>
+      </w:r>
+      <w:r>
+        <w:t xml:space="preserve">. </w:t>
+      </w:r>
+      <w:r>
+        <w:t>Substance abuse and substance use disorders</w:t>
+      </w:r>
+    </w:p>
+    <w:p/>
+    <w:p>
+      <w:pPr>
+        <w:pStyle w:val="Heading3"/>
+      </w:pPr>
+      <w:r>
+        <w:t>Substance Use</w:t>
+      </w:r>
+    </w:p>
+    <w:p>
+      <w:pPr>
+        <w:pStyle w:val="NormalWeb"/>
+      </w:pPr>
+      <w:r>
+        <w:t>{{</w:t>
+      </w:r>
+      <w:proofErr w:type="spellStart"/>
+      <w:r>
+        <w:rPr>
+          <w:lang w:bidi="en-US"/>
+        </w:rPr>
+        <w:t>cageAID</w:t>
+      </w:r>
+      <w:r>
+        <w:t>.SubstanceUse</w:t>
+      </w:r>
+      <w:proofErr w:type="spellEnd"/>
+      <w:r>
+        <w:t>}}</w:t>
+      </w:r>
+    </w:p>
+    <w:p>
+      <w:pPr>
+        <w:pStyle w:val="Heading3"/>
+      </w:pPr>
+      <w:r>
+        <w:t>CAGE-AID</w:t>
+      </w:r>
+    </w:p>
+    <w:p>
+      <w:pPr>
+        <w:pStyle w:val="NormalWeb"/>
+      </w:pPr>
+      <w:r>
+        <w:t>{{</w:t>
+      </w:r>
+      <w:proofErr w:type="spellStart"/>
+      <w:r>
+        <w:rPr>
+          <w:lang w:bidi="en-US"/>
+        </w:rPr>
+        <w:t>cageAID</w:t>
+      </w:r>
+      <w:r>
+        <w:t>.</w:t>
+      </w:r>
+      <w:r>
+        <w:rPr>
+          <w:lang w:bidi="en-US"/>
+        </w:rPr>
+        <w:t>CAGE</w:t>
+      </w:r>
+      <w:proofErr w:type="spellEnd"/>
+      <w:r>
+        <w:t>}}</w:t>
+      </w:r>
+    </w:p>
+    <w:p>
+      <w:pPr>
+        <w:pStyle w:val="NormalWeb"/>
+      </w:pPr>
+    </w:p>
+    <w:p>
+      <w:pPr>
+        <w:pStyle w:val="NormalWeb"/>
+        <w:rPr>
+          <w:b/>
+          <w:bCs/>
+        </w:rPr>
+      </w:pPr>
+      <w:r>
+        <w:rPr>
+          <w:b/>
+          <w:bCs/>
+        </w:rPr>
+        <w:t>CAGE-AID SCORE:</w:t>
+      </w:r>
+    </w:p>
+    <w:p>
+      <w:pPr>
+        <w:pStyle w:val="NormalWeb"/>
+      </w:pPr>
+      <w:r>
+        <w:t>{{</w:t>
+      </w:r>
+      <w:proofErr w:type="spellStart"/>
+      <w:r>
+        <w:rPr>
+          <w:lang w:bidi="en-US"/>
+        </w:rPr>
+        <w:t>cageAID</w:t>
+      </w:r>
+      <w:r>
+        <w:t>.</w:t>
+      </w:r>
+      <w:r>
+        <w:rPr>
+          <w:lang w:bidi="en-US"/>
+        </w:rPr>
+        <w:t>CAGE</w:t>
+      </w:r>
+      <w:r>
+        <w:rPr>
+          <w:lang w:bidi="en-US"/>
+        </w:rPr>
+        <w:t>Score</w:t>
+      </w:r>
+      <w:proofErr w:type="spellEnd"/>
+      <w:r>
+        <w:t>}}</w:t>
+      </w:r>
+    </w:p>
+    <w:p>
+      <w:pPr>
+        <w:pStyle w:val="NormalWeb"/>
+      </w:pPr>
+    </w:p>
+    <w:p>
+      <w:pPr>
+        <w:pStyle w:val="Heading2"/>
+      </w:pPr>
+      <w:r>
+        <w:t xml:space="preserve">7. </w:t>
+      </w:r>
+      <w:r>
+        <w:t>Peers and Role Models</w:t>
+      </w:r>
+    </w:p>
+    <w:p>
+      <w:pPr>
+        <w:pStyle w:val="Heading3"/>
+      </w:pPr>
+      <w:r>
+        <w:t>Peer Associations</w:t>
       </w:r>
     </w:p>
     <w:p>
@@ -1153,7 +1384,7 @@
           <w:rStyle w:val="Strong"/>
           <w:rFonts w:eastAsiaTheme="majorEastAsia"/>
         </w:rPr>
-        <w:t>Sexual Abuse:</w:t>
+        <w:t>Association with Peers:</w:t>
       </w:r>
       <w:r>
         <w:br/>
@@ -1161,11 +1392,45 @@
       </w:r>
       <w:proofErr w:type="spellStart"/>
       <w:r>
-        <w:t>adverseChildhoodExpriences.sexualAbuse</w:t>
+        <w:t>peersAndRoleModels.associationWithPeers</w:t>
       </w:r>
       <w:proofErr w:type="spellEnd"/>
       <w:r>
         <w:t>}}</w:t>
+      </w:r>
+    </w:p>
+    <w:p>
+      <w:pPr>
+        <w:pStyle w:val="Heading3"/>
+      </w:pPr>
+      <w:r>
+        <w:t>Neighborhood Statistics</w:t>
+      </w:r>
+    </w:p>
+    <w:p>
+      <w:pPr>
+        <w:pStyle w:val="NormalWeb"/>
+      </w:pPr>
+      <w:r>
+        <w:br/>
+        <w:t>{{</w:t>
+      </w:r>
+      <w:proofErr w:type="spellStart"/>
+      <w:r>
+        <w:t>peersAndRoleModels.neighborhood</w:t>
+      </w:r>
+      <w:proofErr w:type="spellEnd"/>
+      <w:r>
+        <w:t>}}</w:t>
+      </w:r>
+    </w:p>
+    <w:p>
+      <w:pPr>
+        <w:pStyle w:val="Heading3"/>
+      </w:pPr>
+      <w:r>
+        <w:lastRenderedPageBreak/>
+        <w:t>Mental Health Impact</w:t>
       </w:r>
     </w:p>
     <w:p>
@@ -1177,7 +1442,7 @@
           <w:rStyle w:val="Strong"/>
           <w:rFonts w:eastAsiaTheme="majorEastAsia"/>
         </w:rPr>
-        <w:t>Emotional Neglect:</w:t>
+        <w:t>Mental Health Issues:</w:t>
       </w:r>
       <w:r>
         <w:br/>
@@ -1185,7 +1450,7 @@
       </w:r>
       <w:proofErr w:type="spellStart"/>
       <w:r>
-        <w:t>adverseChildhoodExpriences.emotionalNeglect</w:t>
+        <w:t>peersAndRoleModels.mentalHealthIssues</w:t>
       </w:r>
       <w:proofErr w:type="spellEnd"/>
       <w:r>
@@ -1201,7 +1466,7 @@
           <w:rStyle w:val="Strong"/>
           <w:rFonts w:eastAsiaTheme="majorEastAsia"/>
         </w:rPr>
-        <w:t>Physical Neglect:</w:t>
+        <w:t>Affected by Mental Health:</w:t>
       </w:r>
       <w:r>
         <w:br/>
@@ -1209,11 +1474,195 @@
       </w:r>
       <w:proofErr w:type="spellStart"/>
       <w:r>
-        <w:t>adverseChildhoodExpriences.physicalNeglect</w:t>
+        <w:t>peersAndRoleModels.affectedByMentalHealth</w:t>
       </w:r>
       <w:proofErr w:type="spellEnd"/>
       <w:r>
         <w:t>}}</w:t>
+      </w:r>
+    </w:p>
+    <w:p>
+      <w:pPr>
+        <w:pStyle w:val="Heading3"/>
+      </w:pPr>
+      <w:r>
+        <w:t>Other Risk Factors</w:t>
+      </w:r>
+    </w:p>
+    <w:p>
+      <w:r>
+        <w:t>{{</w:t>
+      </w:r>
+      <w:proofErr w:type="spellStart"/>
+      <w:r>
+        <w:t>peersAndRoleModels.</w:t>
+      </w:r>
+      <w:r>
+        <w:t>otherRiskFactorsExperienced</w:t>
+      </w:r>
+      <w:proofErr w:type="spellEnd"/>
+      <w:r>
+        <w:t>}}</w:t>
+      </w:r>
+    </w:p>
+    <w:p>
+      <w:pPr>
+        <w:pStyle w:val="NormalWeb"/>
+      </w:pPr>
+    </w:p>
+    <w:p>
+      <w:pPr>
+        <w:pStyle w:val="Heading2"/>
+      </w:pPr>
+      <w:r>
+        <w:t>8</w:t>
+      </w:r>
+      <w:r>
+        <w:t xml:space="preserve">. </w:t>
+      </w:r>
+      <w:r>
+        <w:t>Justice Involvement</w:t>
+      </w:r>
+    </w:p>
+    <w:p>
+      <w:r>
+        <w:t>{{</w:t>
+      </w:r>
+      <w:proofErr w:type="spellStart"/>
+      <w:r>
+        <w:t>justiceInvolvement.JusticeInvolvement</w:t>
+      </w:r>
+      <w:proofErr w:type="spellEnd"/>
+      <w:r>
+        <w:t>}}</w:t>
+      </w:r>
+    </w:p>
+    <w:p>
+      <w:pPr>
+        <w:pStyle w:val="Heading2"/>
+      </w:pPr>
+    </w:p>
+    <w:p>
+      <w:pPr>
+        <w:pStyle w:val="Heading2"/>
+      </w:pPr>
+      <w:r>
+        <w:t>9</w:t>
+      </w:r>
+      <w:r>
+        <w:t xml:space="preserve">. </w:t>
+      </w:r>
+      <w:r>
+        <w:t>Other Risk Factors</w:t>
+      </w:r>
+    </w:p>
+    <w:p>
+      <w:pPr>
+        <w:pStyle w:val="Heading3"/>
+      </w:pPr>
+      <w:r>
+        <w:t>Culture And Media</w:t>
+      </w:r>
+    </w:p>
+    <w:p>
+      <w:r>
+        <w:t>{{</w:t>
+      </w:r>
+      <w:proofErr w:type="spellStart"/>
+      <w:r>
+        <w:t>otherRiskFactors.CultureAndMedia</w:t>
+      </w:r>
+      <w:proofErr w:type="spellEnd"/>
+      <w:r>
+        <w:t>}}</w:t>
+      </w:r>
+    </w:p>
+    <w:p/>
+    <w:p>
+      <w:pPr>
+        <w:pStyle w:val="Heading3"/>
+      </w:pPr>
+      <w:r>
+        <w:t>Racism or Hate Victimization</w:t>
+      </w:r>
+    </w:p>
+    <w:p>
+      <w:r>
+        <w:t>{{</w:t>
+      </w:r>
+      <w:proofErr w:type="spellStart"/>
+      <w:r>
+        <w:t>otherRiskFactors.RacismOrHateVictimization</w:t>
+      </w:r>
+      <w:proofErr w:type="spellEnd"/>
+      <w:r>
+        <w:t>}}</w:t>
+      </w:r>
+    </w:p>
+    <w:p/>
+    <w:p>
+      <w:pPr>
+        <w:pStyle w:val="Heading3"/>
+      </w:pPr>
+      <w:r>
+        <w:t>Other information</w:t>
+      </w:r>
+    </w:p>
+    <w:p>
+      <w:r>
+        <w:t>{{</w:t>
+      </w:r>
+      <w:proofErr w:type="spellStart"/>
+      <w:r>
+        <w:t>otherRiskFactors</w:t>
+      </w:r>
+      <w:r>
+        <w:t>.otherNotes</w:t>
+      </w:r>
+      <w:proofErr w:type="spellEnd"/>
+      <w:r>
+        <w:t>}}</w:t>
+      </w:r>
+    </w:p>
+    <w:p/>
+    <w:p>
+      <w:pPr>
+        <w:pStyle w:val="Heading3"/>
+      </w:pPr>
+      <w:r>
+        <w:t>Top 3 most hurtful experiences</w:t>
+      </w:r>
+    </w:p>
+    <w:p>
+      <w:r>
+        <w:t>{{otherRiskFactors.Top3MostHurtfulExperiences}}</w:t>
+      </w:r>
+    </w:p>
+    <w:p/>
+    <w:p/>
+    <w:p/>
+    <w:p>
+      <w:pPr>
+        <w:pStyle w:val="Heading3"/>
+      </w:pPr>
+    </w:p>
+    <w:p>
+      <w:pPr>
+        <w:pStyle w:val="Heading2"/>
+      </w:pPr>
+      <w:r>
+        <w:t xml:space="preserve">10. </w:t>
+      </w:r>
+      <w:r>
+        <w:t>Mental Health Diagnosis, Mental Health Services, and Social Services</w:t>
+      </w:r>
+    </w:p>
+    <w:p>
+      <w:pPr>
+        <w:pStyle w:val="Heading3"/>
+      </w:pPr>
+      <w:r>
+        <w:t>Participation in Programs</w:t>
       </w:r>
     </w:p>
     <w:p>
@@ -1225,7 +1674,7 @@
           <w:rStyle w:val="Strong"/>
           <w:rFonts w:eastAsiaTheme="majorEastAsia"/>
         </w:rPr>
-        <w:t>Family Member Abused or Threatened:</w:t>
+        <w:t>Participated in Mental Health or Drug Program:</w:t>
       </w:r>
       <w:r>
         <w:br/>
@@ -1233,7 +1682,7 @@
       </w:r>
       <w:proofErr w:type="spellStart"/>
       <w:r>
-        <w:t>adverseChildhoodExpriences.familyMemberAbusedOrThreatened</w:t>
+        <w:t>mentalHealth.participatedMentalHealthOrDrugProgram</w:t>
       </w:r>
       <w:proofErr w:type="spellEnd"/>
       <w:r>
@@ -1245,34 +1694,58 @@
         <w:pStyle w:val="Heading3"/>
       </w:pPr>
       <w:r>
-        <w:t>Substance Abuse and Mental Health</w:t>
+        <w:t>Treatment Received</w:t>
       </w:r>
     </w:p>
     <w:p>
       <w:pPr>
         <w:pStyle w:val="NormalWeb"/>
       </w:pPr>
+      <w:r>
+        <w:rPr>
+          <w:rStyle w:val="Strong"/>
+          <w:rFonts w:eastAsiaTheme="majorEastAsia"/>
+        </w:rPr>
+        <w:t>Addressed</w:t>
+      </w:r>
+      <w:r>
+        <w:rPr>
+          <w:rStyle w:val="Strong"/>
+          <w:rFonts w:eastAsiaTheme="majorEastAsia"/>
+        </w:rPr>
+        <w:t xml:space="preserve"> Mental Health </w:t>
+      </w:r>
+      <w:r>
+        <w:rPr>
+          <w:rStyle w:val="Strong"/>
+          <w:rFonts w:eastAsiaTheme="majorEastAsia"/>
+        </w:rPr>
+        <w:t>Issues</w:t>
+      </w:r>
+      <w:r>
+        <w:rPr>
+          <w:rStyle w:val="Strong"/>
+          <w:rFonts w:eastAsiaTheme="majorEastAsia"/>
+        </w:rPr>
+        <w:t>:</w:t>
+      </w:r>
       <w:r>
         <w:br/>
         <w:t>{{</w:t>
       </w:r>
       <w:proofErr w:type="spellStart"/>
       <w:r>
-        <w:t>adverseChildhoodExpriences.mentalHealthAndDrugUse</w:t>
+        <w:t>mentalHealth.</w:t>
+      </w:r>
+      <w:r>
+        <w:t>addressedMentalHealthIssues</w:t>
       </w:r>
       <w:proofErr w:type="spellEnd"/>
       <w:r>
         <w:t>}}</w:t>
       </w:r>
     </w:p>
-    <w:p>
-      <w:pPr>
-        <w:pStyle w:val="Heading3"/>
-      </w:pPr>
-      <w:r>
-        <w:t>Family Disruptions</w:t>
-      </w:r>
-    </w:p>
+    <w:p/>
     <w:p>
       <w:pPr>
         <w:pStyle w:val="NormalWeb"/>
@@ -1282,7 +1755,7 @@
           <w:rStyle w:val="Strong"/>
           <w:rFonts w:eastAsiaTheme="majorEastAsia"/>
         </w:rPr>
-        <w:t>Parental Separation:</w:t>
+        <w:t>Received Mental Health Treatment:</w:t>
       </w:r>
       <w:r>
         <w:br/>
@@ -1290,7 +1763,7 @@
       </w:r>
       <w:proofErr w:type="spellStart"/>
       <w:r>
-        <w:t>adverseChildhoodExpriences.separation</w:t>
+        <w:t>mentalHealth.receivedMentalHealthTreatment</w:t>
       </w:r>
       <w:proofErr w:type="spellEnd"/>
       <w:r>
@@ -1306,7 +1779,7 @@
           <w:rStyle w:val="Strong"/>
           <w:rFonts w:eastAsiaTheme="majorEastAsia"/>
         </w:rPr>
-        <w:t>Family Members in Prison:</w:t>
+        <w:t>Treatment or Counseling:</w:t>
       </w:r>
       <w:r>
         <w:br/>
@@ -1314,11 +1787,30 @@
       </w:r>
       <w:proofErr w:type="spellStart"/>
       <w:r>
-        <w:t>adverseChildhoodExpriences.familyMembersInPrison</w:t>
+        <w:t>mentalHealth.treatmentOrCounseling</w:t>
       </w:r>
       <w:proofErr w:type="spellEnd"/>
       <w:r>
         <w:t>}}</w:t>
+      </w:r>
+    </w:p>
+    <w:p>
+      <w:pPr>
+        <w:pStyle w:val="Heading2"/>
+      </w:pPr>
+      <w:r>
+        <w:t xml:space="preserve">11. </w:t>
+      </w:r>
+      <w:r>
+        <w:t>Evidence of Character</w:t>
+      </w:r>
+    </w:p>
+    <w:p>
+      <w:pPr>
+        <w:pStyle w:val="Heading3"/>
+      </w:pPr>
+      <w:r>
+        <w:t>Positive Traits and Actions</w:t>
       </w:r>
     </w:p>
     <w:p>
@@ -1330,7 +1822,7 @@
           <w:rStyle w:val="Strong"/>
           <w:rFonts w:eastAsiaTheme="majorEastAsia"/>
         </w:rPr>
-        <w:t>Losses and Deaths:</w:t>
+        <w:t>Example of Character:</w:t>
       </w:r>
       <w:r>
         <w:br/>
@@ -1338,27 +1830,11 @@
       </w:r>
       <w:proofErr w:type="spellStart"/>
       <w:r>
-        <w:t>adverseChildhoodExpriences.lossesAndDeaths</w:t>
+        <w:t>evidenceOfCharacter.exampleOfCharacter</w:t>
       </w:r>
       <w:proofErr w:type="spellEnd"/>
       <w:r>
         <w:t>}}</w:t>
-      </w:r>
-    </w:p>
-    <w:p>
-      <w:pPr>
-        <w:pStyle w:val="Heading2"/>
-      </w:pPr>
-      <w:r>
-        <w:t>Mental Health</w:t>
-      </w:r>
-    </w:p>
-    <w:p>
-      <w:pPr>
-        <w:pStyle w:val="Heading3"/>
-      </w:pPr>
-      <w:r>
-        <w:t>Participation in Programs</w:t>
       </w:r>
     </w:p>
     <w:p>
@@ -1370,7 +1846,7 @@
           <w:rStyle w:val="Strong"/>
           <w:rFonts w:eastAsiaTheme="majorEastAsia"/>
         </w:rPr>
-        <w:t>Participated in Mental Health or Drug Program:</w:t>
+        <w:t>Example of Good Deed:</w:t>
       </w:r>
       <w:r>
         <w:br/>
@@ -1378,7 +1854,7 @@
       </w:r>
       <w:proofErr w:type="spellStart"/>
       <w:r>
-        <w:t>mentalHealth.participatedMentalHealthOrDrugProgram</w:t>
+        <w:t>evidenceOfCharacter.exampleOfGoodDeed</w:t>
       </w:r>
       <w:proofErr w:type="spellEnd"/>
       <w:r>
@@ -1390,7 +1866,7 @@
         <w:pStyle w:val="Heading3"/>
       </w:pPr>
       <w:r>
-        <w:t>Treatment Received</w:t>
+        <w:t>Community Engagement</w:t>
       </w:r>
     </w:p>
     <w:p>
@@ -1402,7 +1878,7 @@
           <w:rStyle w:val="Strong"/>
           <w:rFonts w:eastAsiaTheme="majorEastAsia"/>
         </w:rPr>
-        <w:t>Received Mental Health Treatment:</w:t>
+        <w:t>Volunteering and Community Engagement:</w:t>
       </w:r>
       <w:r>
         <w:br/>
@@ -1410,11 +1886,19 @@
       </w:r>
       <w:proofErr w:type="spellStart"/>
       <w:r>
-        <w:t>mentalHealth.receivedMentalHealthTreatment</w:t>
+        <w:t>evidenceOfCharacter.volunteeringAndCommunityEngagement</w:t>
       </w:r>
       <w:proofErr w:type="spellEnd"/>
       <w:r>
         <w:t>}}</w:t>
+      </w:r>
+    </w:p>
+    <w:p>
+      <w:pPr>
+        <w:pStyle w:val="Heading3"/>
+      </w:pPr>
+      <w:r>
+        <w:t>Personal Responsibilities</w:t>
       </w:r>
     </w:p>
     <w:p>
@@ -1426,8 +1910,7 @@
           <w:rStyle w:val="Strong"/>
           <w:rFonts w:eastAsiaTheme="majorEastAsia"/>
         </w:rPr>
-        <w:lastRenderedPageBreak/>
-        <w:t>Treatment or Counseling:</w:t>
+        <w:t>Parent Status:</w:t>
       </w:r>
       <w:r>
         <w:br/>
@@ -1435,19 +1918,11 @@
       </w:r>
       <w:proofErr w:type="spellStart"/>
       <w:r>
-        <w:t>mentalHealth.treatment</w:t>
+        <w:t>evidenceOfCharacter.areParent</w:t>
       </w:r>
       <w:proofErr w:type="spellEnd"/>
       <w:r>
-        <w:t xml:space="preserve"> Or Counseling}}</w:t>
-      </w:r>
-    </w:p>
-    <w:p>
-      <w:pPr>
-        <w:pStyle w:val="Heading2"/>
-      </w:pPr>
-      <w:r>
-        <w:t>Evidence of Character</w:t>
+        <w:t>}}</w:t>
       </w:r>
     </w:p>
     <w:p>
@@ -1455,7 +1930,8 @@
         <w:pStyle w:val="Heading3"/>
       </w:pPr>
       <w:r>
-        <w:t>Positive Traits and Actions</w:t>
+        <w:lastRenderedPageBreak/>
+        <w:t>Emotional and Moral Qualities</w:t>
       </w:r>
     </w:p>
     <w:p>
@@ -1467,7 +1943,7 @@
           <w:rStyle w:val="Strong"/>
           <w:rFonts w:eastAsiaTheme="majorEastAsia"/>
         </w:rPr>
-        <w:t>Example of Character:</w:t>
+        <w:t>Remorse and Compassion:</w:t>
       </w:r>
       <w:r>
         <w:br/>
@@ -1475,7 +1951,7 @@
       </w:r>
       <w:proofErr w:type="spellStart"/>
       <w:r>
-        <w:t>evidenceOfCharacter.exampleOfCharacter</w:t>
+        <w:t>evidenceOfCharacter.remorseAndCompassion</w:t>
       </w:r>
       <w:proofErr w:type="spellEnd"/>
       <w:r>
@@ -1484,133 +1960,11 @@
     </w:p>
     <w:p>
       <w:pPr>
-        <w:pStyle w:val="NormalWeb"/>
-      </w:pPr>
-      <w:r>
-        <w:rPr>
-          <w:rStyle w:val="Strong"/>
-          <w:rFonts w:eastAsiaTheme="majorEastAsia"/>
-        </w:rPr>
-        <w:t>Example of Good Deed:</w:t>
-      </w:r>
-      <w:r>
-        <w:br/>
-        <w:t>{{</w:t>
-      </w:r>
-      <w:proofErr w:type="spellStart"/>
-      <w:r>
-        <w:t>evidenceOfCharacter.exampleOfGoodDeed</w:t>
-      </w:r>
-      <w:proofErr w:type="spellEnd"/>
-      <w:r>
-        <w:t>}}</w:t>
-      </w:r>
-    </w:p>
-    <w:p>
-      <w:pPr>
         <w:pStyle w:val="Heading3"/>
       </w:pPr>
       <w:r>
-        <w:t>Community Engagement</w:t>
-      </w:r>
-    </w:p>
-    <w:p>
-      <w:pPr>
-        <w:pStyle w:val="NormalWeb"/>
-      </w:pPr>
-      <w:r>
-        <w:rPr>
-          <w:rStyle w:val="Strong"/>
-          <w:rFonts w:eastAsiaTheme="majorEastAsia"/>
-        </w:rPr>
-        <w:t>Volunteering and Community Engagement:</w:t>
-      </w:r>
-      <w:r>
-        <w:br/>
-        <w:t>{{</w:t>
-      </w:r>
-      <w:proofErr w:type="spellStart"/>
-      <w:r>
-        <w:t>evidenceOfCharacter.volunteeringAndCommunityEngagement</w:t>
-      </w:r>
-      <w:proofErr w:type="spellEnd"/>
-      <w:r>
-        <w:t>}}</w:t>
-      </w:r>
-    </w:p>
-    <w:p>
-      <w:pPr>
-        <w:pStyle w:val="Heading3"/>
-      </w:pPr>
-      <w:r>
-        <w:t>Personal Responsibilities</w:t>
-      </w:r>
-    </w:p>
-    <w:p>
-      <w:pPr>
-        <w:pStyle w:val="NormalWeb"/>
-      </w:pPr>
-      <w:r>
-        <w:rPr>
-          <w:rStyle w:val="Strong"/>
-          <w:rFonts w:eastAsiaTheme="majorEastAsia"/>
-        </w:rPr>
-        <w:t>Parent Status:</w:t>
-      </w:r>
-      <w:r>
-        <w:br/>
-        <w:t>{{</w:t>
-      </w:r>
-      <w:proofErr w:type="spellStart"/>
-      <w:r>
-        <w:t>evidenceOfCharacter.areParent</w:t>
-      </w:r>
-      <w:proofErr w:type="spellEnd"/>
-      <w:r>
-        <w:t>}}</w:t>
-      </w:r>
-    </w:p>
-    <w:p>
-      <w:pPr>
-        <w:pStyle w:val="Heading3"/>
-      </w:pPr>
-      <w:r>
-        <w:t>Emotional and Moral Qualities</w:t>
-      </w:r>
-    </w:p>
-    <w:p>
-      <w:pPr>
-        <w:pStyle w:val="NormalWeb"/>
-      </w:pPr>
-      <w:r>
-        <w:rPr>
-          <w:rStyle w:val="Strong"/>
-          <w:rFonts w:eastAsiaTheme="majorEastAsia"/>
-        </w:rPr>
-        <w:t>Remorse and Compassion:</w:t>
-      </w:r>
-      <w:r>
-        <w:br/>
-        <w:t>{{</w:t>
-      </w:r>
-      <w:proofErr w:type="spellStart"/>
-      <w:r>
-        <w:t>evidenceOfCharacter.remorseAndCompassion</w:t>
-      </w:r>
-      <w:proofErr w:type="spellEnd"/>
-      <w:r>
-        <w:t>}}</w:t>
-      </w:r>
-    </w:p>
-    <w:p>
-      <w:pPr>
-        <w:pStyle w:val="Heading3"/>
-      </w:pPr>
-      <w:proofErr w:type="gramStart"/>
-      <w:r>
         <w:t>Future Plans</w:t>
       </w:r>
-      <w:proofErr w:type="gramEnd"/>
     </w:p>
     <w:p>
       <w:pPr>
@@ -4285,7 +4639,6 @@
   <w:style w:type="character" w:default="1" w:styleId="DefaultParagraphFont">
     <w:name w:val="Default Paragraph Font"/>
     <w:uiPriority w:val="1"/>
-    <w:semiHidden/>
     <w:unhideWhenUsed/>
   </w:style>
   <w:style w:type="table" w:default="1" w:styleId="TableNormal">

</xml_diff>